<commit_message>
Added the Trained Yolo Model and  its corresponding notebook
</commit_message>
<xml_diff>
--- a/docs/Requirement Specification Document.docx
+++ b/docs/Requirement Specification Document.docx
@@ -132,7 +132,7 @@
         <w:rPr>
           <w:rFonts w:ascii="Cambria" w:hAnsi="Cambria"/>
         </w:rPr>
-        <w:t>Bear</w:t>
+        <w:t>Tiger</w:t>
       </w:r>
     </w:p>
     <w:p>
@@ -191,8 +191,16 @@
       <w:r>
         <w:rPr>
           <w:rFonts w:ascii="Cambria" w:hAnsi="Cambria"/>
-        </w:rPr>
-        <w:t>Detecting the presence of an animal in a video frame using a bounding box, and</w:t>
+          <w:b/>
+          <w:bCs/>
+        </w:rPr>
+        <w:t>Detecting the presence of an animal</w:t>
+      </w:r>
+      <w:r>
+        <w:rPr>
+          <w:rFonts w:ascii="Cambria" w:hAnsi="Cambria"/>
+        </w:rPr>
+        <w:t xml:space="preserve"> in a video frame using a bounding box, and</w:t>
       </w:r>
     </w:p>
     <w:p>
@@ -208,8 +216,16 @@
       <w:r>
         <w:rPr>
           <w:rFonts w:ascii="Cambria" w:hAnsi="Cambria"/>
-        </w:rPr>
-        <w:t>Assigning the correct species label to the detected animal using a trained object detection model.</w:t>
+          <w:b/>
+          <w:bCs/>
+        </w:rPr>
+        <w:t>Assigning the correct species label</w:t>
+      </w:r>
+      <w:r>
+        <w:rPr>
+          <w:rFonts w:ascii="Cambria" w:hAnsi="Cambria"/>
+        </w:rPr>
+        <w:t xml:space="preserve"> to the detected animal using a trained object detection model.</w:t>
       </w:r>
     </w:p>
     <w:p>
@@ -363,7 +379,6 @@
         <w:rPr>
           <w:rFonts w:ascii="Cambria" w:hAnsi="Cambria"/>
         </w:rPr>
-        <w:lastRenderedPageBreak/>
         <w:t>Per-frame counting refers to counting the number of animals of each species present in a single video frame.</w:t>
       </w:r>
     </w:p>
@@ -417,6 +432,7 @@
         <w:rPr>
           <w:rFonts w:ascii="Cambria" w:hAnsi="Cambria"/>
         </w:rPr>
+        <w:lastRenderedPageBreak/>
         <w:t>This count is based on detections within that specific frame.</w:t>
       </w:r>
     </w:p>
@@ -447,20 +463,70 @@
         <w:rPr>
           <w:rFonts w:ascii="Cambria" w:hAnsi="Cambria"/>
         </w:rPr>
-        <w:t>Unique per-video counting refers to counting the number of distinct individual animals appearing throughout the entire video.</w:t>
-      </w:r>
-    </w:p>
-    <w:p>
-      <w:pPr>
-        <w:rPr>
-          <w:rFonts w:ascii="Cambria" w:hAnsi="Cambria"/>
-        </w:rPr>
-      </w:pPr>
-      <w:r>
-        <w:rPr>
-          <w:rFonts w:ascii="Cambria" w:hAnsi="Cambria"/>
-        </w:rPr>
-        <w:t>This will be achieved using multi-object tracking, where each detected animal is assigned a unique tracking ID. The system will count unique IDs per species to avoid double counting the same animal across multiple frames.</w:t>
+        <w:t xml:space="preserve">Unique per-video counting refers to counting the </w:t>
+      </w:r>
+      <w:r>
+        <w:rPr>
+          <w:rFonts w:ascii="Cambria" w:hAnsi="Cambria"/>
+          <w:b/>
+          <w:bCs/>
+        </w:rPr>
+        <w:t>number of distinct individual</w:t>
+      </w:r>
+      <w:r>
+        <w:rPr>
+          <w:rFonts w:ascii="Cambria" w:hAnsi="Cambria"/>
+        </w:rPr>
+        <w:t xml:space="preserve"> animals appearing </w:t>
+      </w:r>
+      <w:r>
+        <w:rPr>
+          <w:rFonts w:ascii="Cambria" w:hAnsi="Cambria"/>
+          <w:b/>
+          <w:bCs/>
+        </w:rPr>
+        <w:t>throughout the entire video.</w:t>
+      </w:r>
+    </w:p>
+    <w:p>
+      <w:pPr>
+        <w:rPr>
+          <w:rFonts w:ascii="Cambria" w:hAnsi="Cambria"/>
+        </w:rPr>
+      </w:pPr>
+      <w:r>
+        <w:rPr>
+          <w:rFonts w:ascii="Cambria" w:hAnsi="Cambria"/>
+        </w:rPr>
+        <w:t xml:space="preserve">This will be achieved using multi-object tracking, where </w:t>
+      </w:r>
+      <w:r>
+        <w:rPr>
+          <w:rFonts w:ascii="Cambria" w:hAnsi="Cambria"/>
+          <w:b/>
+          <w:bCs/>
+        </w:rPr>
+        <w:t>each detected animal</w:t>
+      </w:r>
+      <w:r>
+        <w:rPr>
+          <w:rFonts w:ascii="Cambria" w:hAnsi="Cambria"/>
+        </w:rPr>
+        <w:t xml:space="preserve"> is assigned a </w:t>
+      </w:r>
+      <w:r>
+        <w:rPr>
+          <w:rFonts w:ascii="Cambria" w:hAnsi="Cambria"/>
+          <w:b/>
+          <w:bCs/>
+        </w:rPr>
+        <w:t>unique tracking ID</w:t>
+      </w:r>
+      <w:r>
+        <w:rPr>
+          <w:rFonts w:ascii="Cambria" w:hAnsi="Cambria"/>
+        </w:rPr>
+        <w:t>. The system will count unique IDs per species to avoid double counting the same animal across multiple frames.</w:t>
       </w:r>
     </w:p>
     <w:p>
@@ -732,7 +798,6 @@
         <w:rPr>
           <w:rFonts w:ascii="Cambria" w:hAnsi="Cambria"/>
         </w:rPr>
-        <w:lastRenderedPageBreak/>
         <w:t>{</w:t>
       </w:r>
       <w:r>
@@ -861,6 +926,7 @@
         <w:rPr>
           <w:rFonts w:ascii="Cambria" w:hAnsi="Cambria"/>
         </w:rPr>
+        <w:lastRenderedPageBreak/>
         <w:t>Wildlife video files (MP4, AVI, or similar formats)</w:t>
       </w:r>
     </w:p>
@@ -1021,42 +1087,12 @@
       <w:pPr>
         <w:rPr>
           <w:rFonts w:ascii="Cambria" w:hAnsi="Cambria"/>
-          <w:b/>
-          <w:bCs/>
-        </w:rPr>
-      </w:pPr>
-      <w:r>
-        <w:rPr>
-          <w:rFonts w:ascii="Cambria" w:hAnsi="Cambria"/>
-          <w:b/>
-          <w:bCs/>
-        </w:rPr>
-        <w:t>9. Deliverable of Phase 1</w:t>
-      </w:r>
-    </w:p>
-    <w:p>
-      <w:pPr>
-        <w:rPr>
-          <w:rFonts w:ascii="Cambria" w:hAnsi="Cambria"/>
-        </w:rPr>
-      </w:pPr>
-      <w:r>
-        <w:rPr>
-          <w:rFonts w:ascii="Cambria" w:hAnsi="Cambria"/>
-        </w:rPr>
-        <w:t>This document serves as the formal requirement specification defining system scope, counting definitions, and expected outputs. It provides the foundation for dataset preparation, model development, tracking implementation, and reporting phases.</w:t>
-      </w:r>
-    </w:p>
-    <w:p>
-      <w:pPr>
-        <w:rPr>
-          <w:rFonts w:ascii="Cambria" w:hAnsi="Cambria"/>
         </w:rPr>
       </w:pPr>
     </w:p>
     <w:sectPr>
       <w:pgSz w:w="11906" w:h="16838"/>
-      <w:pgMar w:top="1440" w:right="1440" w:bottom="1440" w:left="1440" w:header="708" w:footer="708" w:gutter="0"/>
+      <w:pgMar w:top="720" w:right="720" w:bottom="720" w:left="720" w:header="708" w:footer="708" w:gutter="0"/>
       <w:cols w:space="708"/>
       <w:docGrid w:linePitch="360"/>
     </w:sectPr>
@@ -2736,6 +2772,7 @@
   <w:style w:type="character" w:default="1" w:styleId="DefaultParagraphFont">
     <w:name w:val="Default Paragraph Font"/>
     <w:uiPriority w:val="1"/>
+    <w:semiHidden/>
     <w:unhideWhenUsed/>
   </w:style>
   <w:style w:type="table" w:default="1" w:styleId="TableNormal">

</xml_diff>